<commit_message>
Ispravka pocetne stranice projekta
</commit_message>
<xml_diff>
--- a/Upravljanje Borbenim avionima - Projektovanje informacih sistema.docx
+++ b/Upravljanje Borbenim avionima - Projektovanje informacih sistema.docx
@@ -237,7 +237,15 @@
           <w:sz w:val="30"/>
           <w:szCs w:val="30"/>
         </w:rPr>
-        <w:t>Seminarski rad</w:t>
+        <w:t>Projektni</w:t>
+      </w:r>
+      <w:r>
+        <w:rPr>
+          <w:rFonts w:asciiTheme="minorHAnsi" w:hAnsiTheme="minorHAnsi" w:cstheme="minorHAnsi"/>
+          <w:sz w:val="30"/>
+          <w:szCs w:val="30"/>
+        </w:rPr>
+        <w:t xml:space="preserve"> rad</w:t>
       </w:r>
     </w:p>
     <w:p>
@@ -375,7 +383,7 @@
     <w:p>
       <w:pPr>
         <w:spacing w:line="240" w:lineRule="auto"/>
-        <w:jc w:val="center"/>
+        <w:jc w:val="left"/>
         <w:rPr>
           <w:rFonts w:ascii="Times New Roman" w:hAnsi="Times New Roman" w:cs="Times New Roman"/>
           <w:b/>
@@ -393,6 +401,7 @@
           <w:tab w:val="left" w:pos="6530"/>
           <w:tab w:val="left" w:pos="8490"/>
         </w:tabs>
+        <w:jc w:val="left"/>
         <w:rPr>
           <w:rFonts w:asciiTheme="minorHAnsi" w:hAnsiTheme="minorHAnsi" w:cstheme="minorHAnsi"/>
           <w:szCs w:val="20"/>
@@ -441,6 +450,7 @@
         <w:tabs>
           <w:tab w:val="left" w:pos="7155"/>
         </w:tabs>
+        <w:jc w:val="left"/>
         <w:rPr>
           <w:rFonts w:asciiTheme="minorHAnsi" w:hAnsiTheme="minorHAnsi" w:cstheme="minorHAnsi"/>
           <w:szCs w:val="20"/>
@@ -451,20 +461,71 @@
           <w:rFonts w:asciiTheme="minorHAnsi" w:hAnsiTheme="minorHAnsi" w:cstheme="minorHAnsi"/>
           <w:szCs w:val="20"/>
         </w:rPr>
-        <w:tab/>
-        <w:t>Andreja Bićanin 513/16</w:t>
-      </w:r>
-    </w:p>
-    <w:p>
-      <w:pPr>
-        <w:tabs>
-          <w:tab w:val="left" w:pos="7155"/>
-        </w:tabs>
+        <w:t>Dr</w:t>
+      </w:r>
+      <w:r>
         <w:rPr>
           <w:rFonts w:asciiTheme="minorHAnsi" w:hAnsiTheme="minorHAnsi" w:cstheme="minorHAnsi"/>
           <w:szCs w:val="20"/>
         </w:rPr>
-      </w:pPr>
+        <w:t>.</w:t>
+      </w:r>
+      <w:r>
+        <w:rPr>
+          <w:rFonts w:asciiTheme="minorHAnsi" w:hAnsiTheme="minorHAnsi" w:cstheme="minorHAnsi"/>
+          <w:szCs w:val="20"/>
+        </w:rPr>
+        <w:t xml:space="preserve"> </w:t>
+      </w:r>
+      <w:r>
+        <w:rPr>
+          <w:rFonts w:asciiTheme="minorHAnsi" w:hAnsiTheme="minorHAnsi" w:cstheme="minorHAnsi"/>
+          <w:szCs w:val="20"/>
+        </w:rPr>
+        <w:t>Aleksandar Kostić</w:t>
+      </w:r>
+      <w:r>
+        <w:rPr>
+          <w:rFonts w:asciiTheme="minorHAnsi" w:hAnsiTheme="minorHAnsi" w:cstheme="minorHAnsi"/>
+          <w:szCs w:val="20"/>
+        </w:rPr>
+        <w:t xml:space="preserve">, dipl. inž. el.                                                                        </w:t>
+      </w:r>
+      <w:r>
+        <w:rPr>
+          <w:rFonts w:asciiTheme="minorHAnsi" w:hAnsiTheme="minorHAnsi" w:cstheme="minorHAnsi"/>
+          <w:szCs w:val="20"/>
+        </w:rPr>
+        <w:t xml:space="preserve">                         </w:t>
+      </w:r>
+      <w:r>
+        <w:rPr>
+          <w:rFonts w:asciiTheme="minorHAnsi" w:hAnsiTheme="minorHAnsi" w:cstheme="minorHAnsi"/>
+          <w:szCs w:val="20"/>
+        </w:rPr>
+        <w:t xml:space="preserve"> </w:t>
+      </w:r>
+      <w:r>
+        <w:rPr>
+          <w:rFonts w:asciiTheme="minorHAnsi" w:hAnsiTheme="minorHAnsi" w:cstheme="minorHAnsi"/>
+          <w:szCs w:val="20"/>
+        </w:rPr>
+        <w:t xml:space="preserve">Andreja Bićanin </w:t>
+      </w:r>
+      <w:r>
+        <w:rPr>
+          <w:rFonts w:asciiTheme="minorHAnsi" w:hAnsiTheme="minorHAnsi" w:cstheme="minorHAnsi"/>
+          <w:szCs w:val="20"/>
+        </w:rPr>
+        <w:t>513/1</w:t>
+      </w:r>
+      <w:r>
+        <w:rPr>
+          <w:rFonts w:asciiTheme="minorHAnsi" w:hAnsiTheme="minorHAnsi" w:cstheme="minorHAnsi"/>
+          <w:szCs w:val="20"/>
+        </w:rPr>
+        <w:t>6</w:t>
+      </w:r>
       <w:r>
         <w:rPr>
           <w:rFonts w:asciiTheme="minorHAnsi" w:hAnsiTheme="minorHAnsi" w:cstheme="minorHAnsi"/>
@@ -472,6 +533,26 @@
         </w:rPr>
         <w:tab/>
         <w:t>Pavle Lukić 439/16</w:t>
+      </w:r>
+    </w:p>
+    <w:p>
+      <w:pPr>
+        <w:tabs>
+          <w:tab w:val="left" w:pos="7140"/>
+        </w:tabs>
+        <w:jc w:val="left"/>
+        <w:rPr>
+          <w:rFonts w:asciiTheme="minorHAnsi" w:hAnsiTheme="minorHAnsi" w:cstheme="minorHAnsi"/>
+          <w:szCs w:val="20"/>
+        </w:rPr>
+      </w:pPr>
+      <w:r>
+        <w:rPr>
+          <w:rFonts w:asciiTheme="minorHAnsi" w:hAnsiTheme="minorHAnsi" w:cstheme="minorHAnsi"/>
+          <w:szCs w:val="20"/>
+        </w:rPr>
+        <w:tab/>
+        <w:t>Igor Marjanović 457/16</w:t>
       </w:r>
     </w:p>
     <w:p>
@@ -490,78 +571,14 @@
           <w:rFonts w:asciiTheme="minorHAnsi" w:hAnsiTheme="minorHAnsi" w:cstheme="minorHAnsi"/>
           <w:szCs w:val="20"/>
         </w:rPr>
-        <w:t>D</w:t>
+        <w:t xml:space="preserve">                                                                                                                                                              </w:t>
       </w:r>
       <w:r>
         <w:rPr>
           <w:rFonts w:asciiTheme="minorHAnsi" w:hAnsiTheme="minorHAnsi" w:cstheme="minorHAnsi"/>
           <w:szCs w:val="20"/>
         </w:rPr>
-        <w:t>r</w:t>
-      </w:r>
-      <w:r>
-        <w:rPr>
-          <w:rFonts w:asciiTheme="minorHAnsi" w:hAnsiTheme="minorHAnsi" w:cstheme="minorHAnsi"/>
-          <w:szCs w:val="20"/>
-        </w:rPr>
-        <w:t>.</w:t>
-      </w:r>
-      <w:r>
-        <w:rPr>
-          <w:rFonts w:asciiTheme="minorHAnsi" w:hAnsiTheme="minorHAnsi" w:cstheme="minorHAnsi"/>
-          <w:szCs w:val="20"/>
-        </w:rPr>
-        <w:t xml:space="preserve"> </w:t>
-      </w:r>
-      <w:r>
-        <w:rPr>
-          <w:rFonts w:asciiTheme="minorHAnsi" w:hAnsiTheme="minorHAnsi" w:cstheme="minorHAnsi"/>
-          <w:szCs w:val="20"/>
-        </w:rPr>
-        <w:t>Aleksandar Kostić</w:t>
-      </w:r>
-      <w:r>
-        <w:rPr>
-          <w:rFonts w:asciiTheme="minorHAnsi" w:hAnsiTheme="minorHAnsi" w:cstheme="minorHAnsi"/>
-          <w:szCs w:val="20"/>
-        </w:rPr>
-        <w:t xml:space="preserve">, dipl. inž. el.                                                                        </w:t>
-      </w:r>
-      <w:r>
-        <w:rPr>
-          <w:rFonts w:asciiTheme="minorHAnsi" w:hAnsiTheme="minorHAnsi" w:cstheme="minorHAnsi"/>
-          <w:szCs w:val="20"/>
-        </w:rPr>
-        <w:t xml:space="preserve">                         </w:t>
-      </w:r>
-      <w:r>
-        <w:rPr>
-          <w:rFonts w:asciiTheme="minorHAnsi" w:hAnsiTheme="minorHAnsi" w:cstheme="minorHAnsi"/>
-          <w:szCs w:val="20"/>
-        </w:rPr>
-        <w:t xml:space="preserve"> Ilhan Kalač 429/16</w:t>
-      </w:r>
-    </w:p>
-    <w:p>
-      <w:pPr>
-        <w:tabs>
-          <w:tab w:val="left" w:pos="7140"/>
-        </w:tabs>
-        <w:jc w:val="left"/>
-        <w:rPr>
-          <w:rFonts w:asciiTheme="minorHAnsi" w:hAnsiTheme="minorHAnsi" w:cstheme="minorHAnsi"/>
-          <w:szCs w:val="20"/>
-          <w:lang/>
-        </w:rPr>
-      </w:pPr>
-      <w:r>
-        <w:rPr>
-          <w:rFonts w:asciiTheme="minorHAnsi" w:hAnsiTheme="minorHAnsi" w:cstheme="minorHAnsi"/>
-          <w:szCs w:val="20"/>
-          <w:lang/>
-        </w:rPr>
-        <w:tab/>
-        <w:t>Igor Marjanović 457/16</w:t>
+        <w:t>Ilhan Kalač 429/16</w:t>
       </w:r>
     </w:p>
     <w:p>

</xml_diff>

<commit_message>
Prvi nivo finished i dodavanje crne kutije u varbalnom opisu
</commit_message>
<xml_diff>
--- a/Upravljanje Borbenim avionima - Projektovanje informacih sistema.docx
+++ b/Upravljanje Borbenim avionima - Projektovanje informacih sistema.docx
@@ -1061,7 +1061,25 @@
           <w:sz w:val="22"/>
           <w:lang w:val="sr-Latn-CS" w:eastAsia="en-GB"/>
         </w:rPr>
-        <w:t xml:space="preserve">neophodni avioni koji imaju više od jednog pilota. </w:t>
+        <w:t>neophodni avioni koji imaju više od jednog pilota.</w:t>
+      </w:r>
+      <w:r>
+        <w:rPr>
+          <w:rFonts w:asciiTheme="minorHAnsi" w:eastAsia="Times New Roman" w:hAnsiTheme="minorHAnsi" w:cstheme="minorHAnsi"/>
+          <w:color w:val="222222"/>
+          <w:sz w:val="22"/>
+          <w:lang w:val="sr-Latn-CS" w:eastAsia="en-GB"/>
+        </w:rPr>
+        <w:t xml:space="preserve"> Avion poseduje crnu kutiju.</w:t>
+      </w:r>
+      <w:r>
+        <w:rPr>
+          <w:rFonts w:asciiTheme="minorHAnsi" w:eastAsia="Times New Roman" w:hAnsiTheme="minorHAnsi" w:cstheme="minorHAnsi"/>
+          <w:color w:val="222222"/>
+          <w:sz w:val="22"/>
+          <w:lang w:val="sr-Latn-CS" w:eastAsia="en-GB"/>
+        </w:rPr>
+        <w:t xml:space="preserve"> </w:t>
       </w:r>
     </w:p>
     <w:p>

</xml_diff>